<commit_message>
fix: fixed typo in report
</commit_message>
<xml_diff>
--- a/report.docx
+++ b/report.docx
@@ -391,17 +391,36 @@
         </w:rPr>
         <w:t xml:space="preserve">The </w:t>
       </w:r>
-      <w:hyperlink r:id="rId5" w:history="1">
-        <w:r>
-          <w:rPr>
-            <w:rStyle w:val="Collegamentoipertestuale"/>
-            <w:sz w:val="24"/>
-            <w:szCs w:val="24"/>
-            <w:lang w:val="en-US"/>
-          </w:rPr>
-          <w:t>project repository</w:t>
-        </w:r>
-      </w:hyperlink>
+      <w:r>
+        <w:fldChar w:fldCharType="begin"/>
+      </w:r>
+      <w:r>
+        <w:rPr>
+          <w:lang w:val="en-US"/>
+        </w:rPr>
+        <w:instrText>HYPERLINK "https://github.com/f-blan/Beliven_Project"</w:instrText>
+      </w:r>
+      <w:r>
+        <w:fldChar w:fldCharType="separate"/>
+      </w:r>
+      <w:r>
+        <w:rPr>
+          <w:rStyle w:val="Collegamentoipertestuale"/>
+          <w:sz w:val="24"/>
+          <w:szCs w:val="24"/>
+          <w:lang w:val="en-US"/>
+        </w:rPr>
+        <w:t>project repository</w:t>
+      </w:r>
+      <w:r>
+        <w:rPr>
+          <w:rStyle w:val="Collegamentoipertestuale"/>
+          <w:sz w:val="24"/>
+          <w:szCs w:val="24"/>
+          <w:lang w:val="en-US"/>
+        </w:rPr>
+        <w:fldChar w:fldCharType="end"/>
+      </w:r>
       <w:r>
         <w:rPr>
           <w:sz w:val="24"/>
@@ -671,17 +690,36 @@
         </w:rPr>
         <w:t xml:space="preserve"> notebook showing several examples of how the code can be launched can be found at this </w:t>
       </w:r>
-      <w:hyperlink r:id="rId6" w:history="1">
-        <w:r>
-          <w:rPr>
-            <w:rStyle w:val="Collegamentoipertestuale"/>
-            <w:sz w:val="24"/>
-            <w:szCs w:val="24"/>
-            <w:lang w:val="en-US"/>
-          </w:rPr>
-          <w:t>link</w:t>
-        </w:r>
-      </w:hyperlink>
+      <w:r>
+        <w:fldChar w:fldCharType="begin"/>
+      </w:r>
+      <w:r>
+        <w:rPr>
+          <w:lang w:val="en-US"/>
+        </w:rPr>
+        <w:instrText>HYPERLINK "https://colab.research.google.com/drive/1lZlrfpPKSc4Xa2TxtEyR5qN9TC9fRjDZ?usp=sharing"</w:instrText>
+      </w:r>
+      <w:r>
+        <w:fldChar w:fldCharType="separate"/>
+      </w:r>
+      <w:r>
+        <w:rPr>
+          <w:rStyle w:val="Collegamentoipertestuale"/>
+          <w:sz w:val="24"/>
+          <w:szCs w:val="24"/>
+          <w:lang w:val="en-US"/>
+        </w:rPr>
+        <w:t>link</w:t>
+      </w:r>
+      <w:r>
+        <w:rPr>
+          <w:rStyle w:val="Collegamentoipertestuale"/>
+          <w:sz w:val="24"/>
+          <w:szCs w:val="24"/>
+          <w:lang w:val="en-US"/>
+        </w:rPr>
+        <w:fldChar w:fldCharType="end"/>
+      </w:r>
       <w:r>
         <w:rPr>
           <w:sz w:val="24"/>
@@ -792,17 +830,36 @@
         </w:rPr>
         <w:t xml:space="preserve"> be downloaded at this </w:t>
       </w:r>
-      <w:hyperlink r:id="rId7" w:history="1">
-        <w:r>
-          <w:rPr>
-            <w:rStyle w:val="Collegamentoipertestuale"/>
-            <w:sz w:val="24"/>
-            <w:szCs w:val="24"/>
-            <w:lang w:val="en-US"/>
-          </w:rPr>
-          <w:t>link</w:t>
-        </w:r>
-      </w:hyperlink>
+      <w:r>
+        <w:fldChar w:fldCharType="begin"/>
+      </w:r>
+      <w:r>
+        <w:rPr>
+          <w:lang w:val="en-US"/>
+        </w:rPr>
+        <w:instrText>HYPERLINK "https://storage.googleapis.com/mledu-datasets/cats_and_dogs_filtered.zip"</w:instrText>
+      </w:r>
+      <w:r>
+        <w:fldChar w:fldCharType="separate"/>
+      </w:r>
+      <w:r>
+        <w:rPr>
+          <w:rStyle w:val="Collegamentoipertestuale"/>
+          <w:sz w:val="24"/>
+          <w:szCs w:val="24"/>
+          <w:lang w:val="en-US"/>
+        </w:rPr>
+        <w:t>link</w:t>
+      </w:r>
+      <w:r>
+        <w:rPr>
+          <w:rStyle w:val="Collegamentoipertestuale"/>
+          <w:sz w:val="24"/>
+          <w:szCs w:val="24"/>
+          <w:lang w:val="en-US"/>
+        </w:rPr>
+        <w:fldChar w:fldCharType="end"/>
+      </w:r>
       <w:r>
         <w:rPr>
           <w:sz w:val="24"/>
@@ -819,17 +876,36 @@
         </w:rPr>
         <w:t xml:space="preserve">the </w:t>
       </w:r>
-      <w:hyperlink r:id="rId8" w:history="1">
-        <w:r>
-          <w:rPr>
-            <w:rStyle w:val="Collegamentoipertestuale"/>
-            <w:sz w:val="24"/>
-            <w:szCs w:val="24"/>
-            <w:lang w:val="en-US"/>
-          </w:rPr>
-          <w:t>Kaggle Cats and Dogs Dataset</w:t>
-        </w:r>
-      </w:hyperlink>
+      <w:r>
+        <w:fldChar w:fldCharType="begin"/>
+      </w:r>
+      <w:r>
+        <w:rPr>
+          <w:lang w:val="en-US"/>
+        </w:rPr>
+        <w:instrText>HYPERLINK "https://www.microsoft.com/en-us/download/details.aspx?id=54765"</w:instrText>
+      </w:r>
+      <w:r>
+        <w:fldChar w:fldCharType="separate"/>
+      </w:r>
+      <w:r>
+        <w:rPr>
+          <w:rStyle w:val="Collegamentoipertestuale"/>
+          <w:sz w:val="24"/>
+          <w:szCs w:val="24"/>
+          <w:lang w:val="en-US"/>
+        </w:rPr>
+        <w:t>Kaggle Cats and Dogs Dataset</w:t>
+      </w:r>
+      <w:r>
+        <w:rPr>
+          <w:rStyle w:val="Collegamentoipertestuale"/>
+          <w:sz w:val="24"/>
+          <w:szCs w:val="24"/>
+          <w:lang w:val="en-US"/>
+        </w:rPr>
+        <w:fldChar w:fldCharType="end"/>
+      </w:r>
       <w:r>
         <w:rPr>
           <w:sz w:val="24"/>
@@ -1046,7 +1122,7 @@
                     <pic:cNvPicPr/>
                   </pic:nvPicPr>
                   <pic:blipFill>
-                    <a:blip r:embed="rId9">
+                    <a:blip r:embed="rId5">
                       <a:extLst>
                         <a:ext uri="{28A0092B-C50C-407E-A947-70E740481C1C}">
                           <a14:useLocalDpi xmlns:a14="http://schemas.microsoft.com/office/drawing/2010/main" val="0"/>
@@ -1193,7 +1269,7 @@
                     <pic:cNvPicPr/>
                   </pic:nvPicPr>
                   <pic:blipFill>
-                    <a:blip r:embed="rId10">
+                    <a:blip r:embed="rId6">
                       <a:extLst>
                         <a:ext uri="{28A0092B-C50C-407E-A947-70E740481C1C}">
                           <a14:useLocalDpi xmlns:a14="http://schemas.microsoft.com/office/drawing/2010/main" val="0"/>
@@ -1324,39 +1400,7 @@
           <w:szCs w:val="24"/>
           <w:lang w:val="en-US"/>
         </w:rPr>
-        <w:t xml:space="preserve"> not upscale too aggressively </w:t>
-      </w:r>
-      <w:r>
-        <w:rPr>
-          <w:sz w:val="24"/>
-          <w:szCs w:val="24"/>
-          <w:lang w:val="en-US"/>
-        </w:rPr>
-        <w:t>while also avoiding the</w:t>
-      </w:r>
-      <w:r>
-        <w:rPr>
-          <w:sz w:val="24"/>
-          <w:szCs w:val="24"/>
-          <w:lang w:val="en-US"/>
-        </w:rPr>
-        <w:t xml:space="preserve"> lo</w:t>
-      </w:r>
-      <w:r>
-        <w:rPr>
-          <w:sz w:val="24"/>
-          <w:szCs w:val="24"/>
-          <w:lang w:val="en-US"/>
-        </w:rPr>
-        <w:t>ss of</w:t>
-      </w:r>
-      <w:r>
-        <w:rPr>
-          <w:sz w:val="24"/>
-          <w:szCs w:val="24"/>
-          <w:lang w:val="en-US"/>
-        </w:rPr>
-        <w:t xml:space="preserve"> too much information</w:t>
+        <w:t xml:space="preserve"> not upscale too aggressively while also avoiding the loss of too much information</w:t>
       </w:r>
       <w:r>
         <w:rPr>
@@ -1441,7 +1485,7 @@
                     <pic:cNvPicPr/>
                   </pic:nvPicPr>
                   <pic:blipFill>
-                    <a:blip r:embed="rId11">
+                    <a:blip r:embed="rId7">
                       <a:extLst>
                         <a:ext uri="{28A0092B-C50C-407E-A947-70E740481C1C}">
                           <a14:useLocalDpi xmlns:a14="http://schemas.microsoft.com/office/drawing/2010/main" val="0"/>
@@ -1490,7 +1534,7 @@
                     <pic:cNvPicPr/>
                   </pic:nvPicPr>
                   <pic:blipFill>
-                    <a:blip r:embed="rId12">
+                    <a:blip r:embed="rId8">
                       <a:extLst>
                         <a:ext uri="{28A0092B-C50C-407E-A947-70E740481C1C}">
                           <a14:useLocalDpi xmlns:a14="http://schemas.microsoft.com/office/drawing/2010/main" val="0"/>
@@ -1679,25 +1723,7 @@
           <w:lang w:val="en-US"/>
         </w:rPr>
         <w:lastRenderedPageBreak/>
-        <w:t xml:space="preserve">This means that the model will have to generalize its predictions regardless of factors unrelated to the task (i.e. background, breeds etc.) which might prove slightly challenging. Moreover, some extra care will be required during the design of possible data augmentations, </w:t>
-      </w:r>
-      <w:proofErr w:type="gramStart"/>
-      <w:r>
-        <w:rPr>
-          <w:sz w:val="24"/>
-          <w:szCs w:val="24"/>
-          <w:lang w:val="en-US"/>
-        </w:rPr>
-        <w:t>in order to</w:t>
-      </w:r>
-      <w:proofErr w:type="gramEnd"/>
-      <w:r>
-        <w:rPr>
-          <w:sz w:val="24"/>
-          <w:szCs w:val="24"/>
-          <w:lang w:val="en-US"/>
-        </w:rPr>
-        <w:t xml:space="preserve"> not introduce additional difficulties in the task.</w:t>
+        <w:t>This means that the model will have to generalize its predictions regardless of factors unrelated to the task (i.e. background, breeds etc.) which might prove slightly challenging. Moreover, some extra care will be required during the design of possible data augmentations, in order to not introduce additional difficulties in the task.</w:t>
       </w:r>
     </w:p>
     <w:p>
@@ -1941,25 +1967,7 @@
           <w:szCs w:val="24"/>
           <w:lang w:val="en-US"/>
         </w:rPr>
-        <w:t xml:space="preserve"> framework only provides implementations for models with 50+ layers, this idea was discarded in favor of a slimmer VGG16 model, suitably modified with a classifier head </w:t>
-      </w:r>
-      <w:proofErr w:type="gramStart"/>
-      <w:r>
-        <w:rPr>
-          <w:sz w:val="24"/>
-          <w:szCs w:val="24"/>
-          <w:lang w:val="en-US"/>
-        </w:rPr>
-        <w:t>similar to</w:t>
-      </w:r>
-      <w:proofErr w:type="gramEnd"/>
-      <w:r>
-        <w:rPr>
-          <w:sz w:val="24"/>
-          <w:szCs w:val="24"/>
-          <w:lang w:val="en-US"/>
-        </w:rPr>
-        <w:t xml:space="preserve"> that of the custom model. Choosing a </w:t>
+        <w:t xml:space="preserve"> framework only provides implementations for models with 50+ layers, this idea was discarded in favor of a slimmer VGG16 model, suitably modified with a classifier head similar to that of the custom model. Choosing a </w:t>
       </w:r>
       <w:proofErr w:type="spellStart"/>
       <w:r>
@@ -2150,7 +2158,6 @@
         <w:t xml:space="preserve"> function of the </w:t>
       </w:r>
       <w:proofErr w:type="spellStart"/>
-      <w:proofErr w:type="gramStart"/>
       <w:r>
         <w:rPr>
           <w:sz w:val="24"/>
@@ -2160,7 +2167,6 @@
         <w:t>keras.Model</w:t>
       </w:r>
       <w:proofErr w:type="spellEnd"/>
-      <w:proofErr w:type="gramEnd"/>
       <w:r>
         <w:rPr>
           <w:sz w:val="24"/>
@@ -2211,23 +2217,13 @@
           <w:lang w:val="en-US"/>
         </w:rPr>
       </w:pPr>
-      <w:proofErr w:type="gramStart"/>
-      <w:r>
-        <w:rPr>
-          <w:sz w:val="24"/>
-          <w:szCs w:val="24"/>
-          <w:lang w:val="en-US"/>
-        </w:rPr>
-        <w:t>In order to</w:t>
-      </w:r>
-      <w:proofErr w:type="gramEnd"/>
-      <w:r>
-        <w:rPr>
-          <w:sz w:val="24"/>
-          <w:szCs w:val="24"/>
-          <w:lang w:val="en-US"/>
-        </w:rPr>
-        <w:t xml:space="preserve"> have a way of performing validation during training, a validation set has been extracted from the training set comprised of 20% of the total training data, which is reserved exclusively for monitoring the performances of the model during training.</w:t>
+      <w:r>
+        <w:rPr>
+          <w:sz w:val="24"/>
+          <w:szCs w:val="24"/>
+          <w:lang w:val="en-US"/>
+        </w:rPr>
+        <w:t>In order to have a way of performing validation during training, a validation set has been extracted from the training set comprised of 20% of the total training data, which is reserved exclusively for monitoring the performances of the model during training.</w:t>
       </w:r>
       <w:r>
         <w:rPr>
@@ -2395,7 +2391,7 @@
                     <pic:cNvPicPr/>
                   </pic:nvPicPr>
                   <pic:blipFill>
-                    <a:blip r:embed="rId13">
+                    <a:blip r:embed="rId9">
                       <a:extLst>
                         <a:ext uri="{28A0092B-C50C-407E-A947-70E740481C1C}">
                           <a14:useLocalDpi xmlns:a14="http://schemas.microsoft.com/office/drawing/2010/main" val="0"/>
@@ -2444,7 +2440,7 @@
                     <pic:cNvPicPr/>
                   </pic:nvPicPr>
                   <pic:blipFill>
-                    <a:blip r:embed="rId14">
+                    <a:blip r:embed="rId10">
                       <a:extLst>
                         <a:ext uri="{28A0092B-C50C-407E-A947-70E740481C1C}">
                           <a14:useLocalDpi xmlns:a14="http://schemas.microsoft.com/office/drawing/2010/main" val="0"/>
@@ -2622,25 +2618,7 @@
           <w:szCs w:val="24"/>
           <w:lang w:val="en-US"/>
         </w:rPr>
-        <w:t xml:space="preserve">As for the testing procedure, the candidate decided not to use the built-in function </w:t>
-      </w:r>
-      <w:proofErr w:type="gramStart"/>
-      <w:r>
-        <w:rPr>
-          <w:sz w:val="24"/>
-          <w:szCs w:val="24"/>
-          <w:lang w:val="en-US"/>
-        </w:rPr>
-        <w:t>in order to</w:t>
-      </w:r>
-      <w:proofErr w:type="gramEnd"/>
-      <w:r>
-        <w:rPr>
-          <w:sz w:val="24"/>
-          <w:szCs w:val="24"/>
-          <w:lang w:val="en-US"/>
-        </w:rPr>
-        <w:t xml:space="preserve"> have more freedom on how to aggregate the collected information. What was done instead was a simple forward of the test images through the model to obtain the predictions, which were later combined with the ground truth to compute metrics such as the accuracy, precision, recall, f1 score a</w:t>
+        <w:t>As for the testing procedure, the candidate decided not to use the built-in function in order to have more freedom on how to aggregate the collected information. What was done instead was a simple forward of the test images through the model to obtain the predictions, which were later combined with the ground truth to compute metrics such as the accuracy, precision, recall, f1 score a</w:t>
       </w:r>
       <w:r>
         <w:rPr>
@@ -2672,25 +2650,7 @@
           <w:szCs w:val="24"/>
           <w:lang w:val="en-US"/>
         </w:rPr>
-        <w:t xml:space="preserve"> </w:t>
-      </w:r>
-      <w:proofErr w:type="gramStart"/>
-      <w:r>
-        <w:rPr>
-          <w:sz w:val="24"/>
-          <w:szCs w:val="24"/>
-          <w:lang w:val="en-US"/>
-        </w:rPr>
-        <w:t>through the use of</w:t>
-      </w:r>
-      <w:proofErr w:type="gramEnd"/>
-      <w:r>
-        <w:rPr>
-          <w:sz w:val="24"/>
-          <w:szCs w:val="24"/>
-          <w:lang w:val="en-US"/>
-        </w:rPr>
-        <w:t xml:space="preserve"> the </w:t>
+        <w:t xml:space="preserve"> through the use of the </w:t>
       </w:r>
       <w:proofErr w:type="spellStart"/>
       <w:r>
@@ -2968,7 +2928,7 @@
                           <pic:cNvPicPr/>
                         </pic:nvPicPr>
                         <pic:blipFill>
-                          <a:blip r:embed="rId15">
+                          <a:blip r:embed="rId11">
                             <a:extLst>
                               <a:ext uri="{28A0092B-C50C-407E-A947-70E740481C1C}">
                                 <a14:useLocalDpi xmlns:a14="http://schemas.microsoft.com/office/drawing/2010/main" val="0"/>
@@ -3032,7 +2992,7 @@
                           <pic:cNvPicPr/>
                         </pic:nvPicPr>
                         <pic:blipFill>
-                          <a:blip r:embed="rId16">
+                          <a:blip r:embed="rId12">
                             <a:extLst>
                               <a:ext uri="{28A0092B-C50C-407E-A947-70E740481C1C}">
                                 <a14:useLocalDpi xmlns:a14="http://schemas.microsoft.com/office/drawing/2010/main" val="0"/>
@@ -3098,7 +3058,7 @@
                           <pic:cNvPicPr/>
                         </pic:nvPicPr>
                         <pic:blipFill>
-                          <a:blip r:embed="rId17">
+                          <a:blip r:embed="rId13">
                             <a:extLst>
                               <a:ext uri="{28A0092B-C50C-407E-A947-70E740481C1C}">
                                 <a14:useLocalDpi xmlns:a14="http://schemas.microsoft.com/office/drawing/2010/main" val="0"/>
@@ -3162,7 +3122,7 @@
                           <pic:cNvPicPr/>
                         </pic:nvPicPr>
                         <pic:blipFill>
-                          <a:blip r:embed="rId18">
+                          <a:blip r:embed="rId14">
                             <a:extLst>
                               <a:ext uri="{28A0092B-C50C-407E-A947-70E740481C1C}">
                                 <a14:useLocalDpi xmlns:a14="http://schemas.microsoft.com/office/drawing/2010/main" val="0"/>
@@ -3335,25 +3295,23 @@
           <w:szCs w:val="24"/>
           <w:lang w:val="en-US"/>
         </w:rPr>
-        <w:t xml:space="preserve">The custom model </w:t>
-      </w:r>
-      <w:proofErr w:type="gramStart"/>
-      <w:r>
-        <w:rPr>
-          <w:sz w:val="24"/>
-          <w:szCs w:val="24"/>
-          <w:lang w:val="en-US"/>
-        </w:rPr>
-        <w:t>is able to</w:t>
-      </w:r>
-      <w:proofErr w:type="gramEnd"/>
-      <w:r>
-        <w:rPr>
-          <w:sz w:val="24"/>
-          <w:szCs w:val="24"/>
-          <w:lang w:val="en-US"/>
-        </w:rPr>
-        <w:t xml:space="preserve"> learn fairly well from the training set, as it reaches an accuracy above 99%. However, the validation accuracy shows that the model is not able to generalize properly from the training, as it converges at a significantly lower value indicating that overfitting has occurred.</w:t>
+        <w:t>The custom model is able to learn fairly well from the training set, as it reaches an accuracy above 9</w:t>
+      </w:r>
+      <w:r>
+        <w:rPr>
+          <w:sz w:val="24"/>
+          <w:szCs w:val="24"/>
+          <w:lang w:val="en-US"/>
+        </w:rPr>
+        <w:t>4</w:t>
+      </w:r>
+      <w:r>
+        <w:rPr>
+          <w:sz w:val="24"/>
+          <w:szCs w:val="24"/>
+          <w:lang w:val="en-US"/>
+        </w:rPr>
+        <w:t>%. However, the validation accuracy shows that the model is not able to generalize properly from the training, as it converges at a significantly lower value indicating that overfitting has occurred.</w:t>
       </w:r>
     </w:p>
     <w:p>
@@ -4465,7 +4423,7 @@
                           <pic:cNvPicPr/>
                         </pic:nvPicPr>
                         <pic:blipFill>
-                          <a:blip r:embed="rId19">
+                          <a:blip r:embed="rId15">
                             <a:extLst>
                               <a:ext uri="{28A0092B-C50C-407E-A947-70E740481C1C}">
                                 <a14:useLocalDpi xmlns:a14="http://schemas.microsoft.com/office/drawing/2010/main" val="0"/>
@@ -4529,7 +4487,7 @@
                           <pic:cNvPicPr/>
                         </pic:nvPicPr>
                         <pic:blipFill>
-                          <a:blip r:embed="rId20">
+                          <a:blip r:embed="rId16">
                             <a:extLst>
                               <a:ext uri="{28A0092B-C50C-407E-A947-70E740481C1C}">
                                 <a14:useLocalDpi xmlns:a14="http://schemas.microsoft.com/office/drawing/2010/main" val="0"/>
@@ -4595,7 +4553,7 @@
                           <pic:cNvPicPr/>
                         </pic:nvPicPr>
                         <pic:blipFill>
-                          <a:blip r:embed="rId21">
+                          <a:blip r:embed="rId17">
                             <a:extLst>
                               <a:ext uri="{28A0092B-C50C-407E-A947-70E740481C1C}">
                                 <a14:useLocalDpi xmlns:a14="http://schemas.microsoft.com/office/drawing/2010/main" val="0"/>
@@ -4659,7 +4617,7 @@
                           <pic:cNvPicPr/>
                         </pic:nvPicPr>
                         <pic:blipFill>
-                          <a:blip r:embed="rId22">
+                          <a:blip r:embed="rId18">
                             <a:extLst>
                               <a:ext uri="{28A0092B-C50C-407E-A947-70E740481C1C}">
                                 <a14:useLocalDpi xmlns:a14="http://schemas.microsoft.com/office/drawing/2010/main" val="0"/>
@@ -4955,15 +4913,7 @@
           <w:szCs w:val="36"/>
           <w:lang w:val="en-US"/>
         </w:rPr>
-        <w:t xml:space="preserve"> </w:t>
-      </w:r>
-      <w:r>
-        <w:rPr>
-          <w:sz w:val="36"/>
-          <w:szCs w:val="36"/>
-          <w:lang w:val="en-US"/>
-        </w:rPr>
-        <w:t>Conclusions</w:t>
+        <w:t xml:space="preserve"> Conclusions</w:t>
       </w:r>
     </w:p>
     <w:p>

</xml_diff>